<commit_message>
Added week 13 meetings
</commit_message>
<xml_diff>
--- a/Minutes/Week 13 Meeting.docx
+++ b/Minutes/Week 13 Meeting.docx
@@ -54,7 +54,19 @@
         <w:rPr>
           <w:sz w:val="24"/>
         </w:rPr>
-        <w:t xml:space="preserve">: March </w:t>
+        <w:t xml:space="preserve">: </w:t>
+      </w:r>
+      <w:r>
+        <w:rPr>
+          <w:sz w:val="24"/>
+        </w:rPr>
+        <w:t>April</w:t>
+      </w:r>
+      <w:r>
+        <w:rPr>
+          <w:sz w:val="24"/>
+        </w:rPr>
+        <w:t xml:space="preserve"> </w:t>
       </w:r>
       <w:r>
         <w:rPr>

</xml_diff>